<commit_message>
Thêm ghi chú cho thư mục Documents/GhiChu.docx
</commit_message>
<xml_diff>
--- a/Documents/GhiChu.docx
+++ b/Documents/GhiChu.docx
@@ -78,6 +78,48 @@
       <w:r>
         <w:rPr>
           <w:rFonts w:ascii="Times New Roman" w:hAnsi="Times New Roman" w:cs="Times New Roman"/>
+          <w:sz w:val="28"/>
+          <w:szCs w:val="28"/>
+        </w:rPr>
+        <w:t>.</w:t>
+      </w:r>
+    </w:p>
+    <w:p>
+      <w:pPr>
+        <w:pStyle w:val="ListParagraph"/>
+        <w:numPr>
+          <w:ilvl w:val="0"/>
+          <w:numId w:val="1"/>
+        </w:numPr>
+        <w:rPr>
+          <w:rFonts w:ascii="Times New Roman" w:hAnsi="Times New Roman" w:cs="Times New Roman"/>
+          <w:color w:val="FF0000"/>
+          <w:sz w:val="28"/>
+          <w:szCs w:val="28"/>
+        </w:rPr>
+      </w:pPr>
+      <w:r>
+        <w:rPr>
+          <w:rFonts w:ascii="Times New Roman" w:hAnsi="Times New Roman" w:cs="Times New Roman"/>
+          <w:color w:val="FF0000"/>
+          <w:sz w:val="28"/>
+          <w:szCs w:val="28"/>
+        </w:rPr>
+        <w:t xml:space="preserve">Khi commit code, cần kiểm tra config , nếu bị thì phải lấy cái mới về , thêm phần mình vào , build chạy ok mới commit lên , vì đưa lên bị lỗi người khác rất khó tìm lỗi sữa lắm </w:t>
+      </w:r>
+      <w:r>
+        <w:rPr>
+          <w:rFonts w:ascii="Times New Roman" w:hAnsi="Times New Roman" w:cs="Times New Roman"/>
+          <w:color w:val="FF0000"/>
+          <w:sz w:val="28"/>
+          <w:szCs w:val="28"/>
+        </w:rPr>
+        <w:sym w:font="Wingdings" w:char="F04A"/>
+      </w:r>
+      <w:r>
+        <w:rPr>
+          <w:rFonts w:ascii="Times New Roman" w:hAnsi="Times New Roman" w:cs="Times New Roman"/>
+          <w:color w:val="FF0000"/>
           <w:sz w:val="28"/>
           <w:szCs w:val="28"/>
         </w:rPr>
@@ -350,6 +392,7 @@
   <w:style w:type="paragraph" w:default="1" w:styleId="Normal">
     <w:name w:val="Normal"/>
     <w:qFormat/>
+    <w:rsid w:val="00AC37B3"/>
   </w:style>
   <w:style w:type="character" w:default="1" w:styleId="DefaultParagraphFont">
     <w:name w:val="Default Paragraph Font"/>

</xml_diff>